<commit_message>
cover letter nearly done
</commit_message>
<xml_diff>
--- a/main/content/sub1/Cover Letter.docx
+++ b/main/content/sub1/Cover Letter.docx
@@ -6,32 +6,36 @@
       <w:pPr>
         <w:ind w:left="5040"/>
       </w:pPr>
-      <w:bookmarkStart w:id="0" w:name="_GoBack"/>
-      <w:bookmarkEnd w:id="0"/>
+      <w:r>
+        <w:rPr>
+          <w:b/>
+        </w:rPr>
+        <w:t xml:space="preserve">Alistair Miles </w:t>
+      </w:r>
+      <w:r>
+        <w:t>(corresponding author)</w:t>
+      </w:r>
+      <w:r>
+        <w:br/>
+      </w:r>
       <w:r>
         <w:t>MRC Centre for Genomics and Global Health</w:t>
+      </w:r>
+      <w:r>
+        <w:br/>
+        <w:t>Wellcome Trust Centre for Human Genetics</w:t>
+      </w:r>
+      <w:r>
+        <w:br/>
+        <w:t>Roosevelt Drive</w:t>
       </w:r>
       <w:r>
         <w:br/>
         <w:t>Oxford, OX3 7BN, UK</w:t>
       </w:r>
-    </w:p>
-    <w:p>
-      <w:pPr>
-        <w:ind w:left="5040"/>
-      </w:pPr>
-      <w:r>
-        <w:t>Wellcome Trust Sanger Institute</w:t>
-      </w:r>
       <w:r>
         <w:br/>
-        <w:t>Hinxton, CB10 1SA</w:t>
-      </w:r>
-    </w:p>
-    <w:p>
-      <w:pPr>
-        <w:ind w:left="5040"/>
-      </w:pPr>
+      </w:r>
       <w:r>
         <w:t xml:space="preserve">Email: </w:t>
       </w:r>
@@ -45,48 +49,14 @@
       </w:hyperlink>
       <w:r>
         <w:br/>
-        <w:t>Tel: +44</w:t>
-      </w:r>
-      <w:r>
-        <w:t xml:space="preserve"> 1865 287721</w:t>
-      </w:r>
-    </w:p>
-    <w:p>
-      <w:r>
-        <w:rPr>
-          <w:b/>
-        </w:rPr>
-        <w:t>Hillary E. Sussman</w:t>
-      </w:r>
-      <w:r>
-        <w:rPr>
-          <w:b/>
-        </w:rPr>
-        <w:t>, Ph.D.</w:t>
+        <w:t>Tel: +44 1865 287721</w:t>
       </w:r>
       <w:r>
         <w:br/>
-        <w:t>Executive Editor</w:t>
-      </w:r>
-      <w:r>
-        <w:t xml:space="preserve">, </w:t>
-      </w:r>
-      <w:r>
-        <w:t>Genome Research</w:t>
-      </w:r>
-      <w:r>
-        <w:br/>
-        <w:t>Cold Spring Harbor Laboratory Press</w:t>
-      </w:r>
-      <w:r>
-        <w:br/>
-      </w:r>
-      <w:r>
-        <w:t>One Bungtown Road</w:t>
-      </w:r>
-      <w:r>
-        <w:br/>
-        <w:t>Cold Spring Harbor, NY 11724</w:t>
+        <w:t xml:space="preserve">Fax: +44 1865 </w:t>
+      </w:r>
+      <w:r>
+        <w:t>287501</w:t>
       </w:r>
     </w:p>
     <w:p>
@@ -94,6 +64,65 @@
         <w:ind w:left="5040"/>
       </w:pPr>
       <w:r>
+        <w:rPr>
+          <w:b/>
+        </w:rPr>
+        <w:t>Dominic Kwiatkowski</w:t>
+      </w:r>
+      <w:r>
+        <w:br/>
+      </w:r>
+      <w:r>
+        <w:t>Wellcome Trust Sanger Institute</w:t>
+      </w:r>
+      <w:r>
+        <w:br/>
+        <w:t>Hinxton, CB10 1SA</w:t>
+      </w:r>
+    </w:p>
+    <w:p>
+      <w:r>
+        <w:rPr>
+          <w:b/>
+        </w:rPr>
+        <w:t>Hillary E. Sussman</w:t>
+      </w:r>
+      <w:r>
+        <w:rPr>
+          <w:b/>
+        </w:rPr>
+        <w:t>, Ph.D.</w:t>
+      </w:r>
+      <w:r>
+        <w:br/>
+        <w:t>Executive Editor</w:t>
+      </w:r>
+      <w:r>
+        <w:t xml:space="preserve">, </w:t>
+      </w:r>
+      <w:r>
+        <w:t>Genome Research</w:t>
+      </w:r>
+      <w:r>
+        <w:br/>
+        <w:t>Cold Spring Harbor Laboratory Press</w:t>
+      </w:r>
+      <w:r>
+        <w:br/>
+      </w:r>
+      <w:r>
+        <w:t>One Bungtown Road</w:t>
+      </w:r>
+      <w:r>
+        <w:br/>
+        <w:t>Cold Spring Harbor, NY 11724</w:t>
+      </w:r>
+    </w:p>
+    <w:p>
+      <w:pPr>
+        <w:ind w:left="5040"/>
+      </w:pPr>
+      <w:r>
         <w:t>22 December 2015</w:t>
       </w:r>
     </w:p>
@@ -286,6 +315,7 @@
     </w:p>
     <w:p>
       <w:r>
+        <w:lastRenderedPageBreak/>
         <w:t>Th</w:t>
       </w:r>
       <w:r>
@@ -295,17 +325,103 @@
         <w:t xml:space="preserve"> manuscript has been approved by all authors</w:t>
       </w:r>
       <w:r>
-        <w:t xml:space="preserve">.  Potential referees include Drs. Ken Vernick (Institut Pasteur), Dan Neafsey (Broad Institute), </w:t>
-      </w:r>
-      <w:r>
-        <w:t xml:space="preserve">Pradip Rathod (University of Washington), Tim Anderson (Texas Biomedical).  All </w:t>
-      </w:r>
-      <w:r>
-        <w:t xml:space="preserve">sequence read data have been submitted to the European Nucleotide Archive. All genome variation data are available from a public FTP site hosted by the </w:t>
-      </w:r>
-      <w:r>
-        <w:lastRenderedPageBreak/>
-        <w:t xml:space="preserve">Wellcome Trust Sanger Institute. Further details of data released are available from </w:t>
+        <w:t>. Potential referees include Drs. Ken Vernick (Institut Pasteur</w:t>
+      </w:r>
+      <w:r>
+        <w:t xml:space="preserve">, </w:t>
+      </w:r>
+      <w:r>
+        <w:t>kenneth.vernick@pasteur.fr</w:t>
+      </w:r>
+      <w:r>
+        <w:t>), Dan Neafsey (Broad Institute</w:t>
+      </w:r>
+      <w:r>
+        <w:t xml:space="preserve">, </w:t>
+      </w:r>
+      <w:r>
+        <w:t>neafsey@broadinstitute.org</w:t>
+      </w:r>
+      <w:r>
+        <w:t xml:space="preserve">), </w:t>
+      </w:r>
+      <w:r>
+        <w:t>Pradip Rathod (University of Washington</w:t>
+      </w:r>
+      <w:r>
+        <w:t xml:space="preserve">, </w:t>
+      </w:r>
+      <w:r>
+        <w:t>rathod@chem.washington.edu</w:t>
+      </w:r>
+      <w:r>
+        <w:t>), Tim Anderson (Texas Biomedical</w:t>
+      </w:r>
+      <w:r>
+        <w:t xml:space="preserve">, </w:t>
+      </w:r>
+      <w:r>
+        <w:t>tanderso@txbiomedgenetics.org</w:t>
+      </w:r>
+      <w:r>
+        <w:t>)</w:t>
+      </w:r>
+      <w:r>
+        <w:t xml:space="preserve"> and Mike Eberle (Illumina, </w:t>
+      </w:r>
+      <w:r>
+        <w:t>meberle@illumina.com</w:t>
+      </w:r>
+      <w:r>
+        <w:t>)</w:t>
+      </w:r>
+      <w:r>
+        <w:t xml:space="preserve">.  </w:t>
+      </w:r>
+      <w:r>
+        <w:t xml:space="preserve">Gene names used are </w:t>
+      </w:r>
+      <w:r>
+        <w:rPr>
+          <w:i/>
+        </w:rPr>
+        <w:t>msp1</w:t>
+      </w:r>
+      <w:r>
+        <w:t xml:space="preserve">, </w:t>
+      </w:r>
+      <w:r>
+        <w:rPr>
+          <w:i/>
+        </w:rPr>
+        <w:t xml:space="preserve">msp3, msp6, dblmsp, dblmsp2, ama1, surf1.2, surf4.1, surf4.2, surf8.2, surf13.1, surf14.1, </w:t>
+      </w:r>
+      <w:r>
+        <w:t xml:space="preserve">PF3D7_0113800, PF3D7_0104100, </w:t>
+      </w:r>
+      <w:r>
+        <w:rPr>
+          <w:i/>
+        </w:rPr>
+        <w:t xml:space="preserve">mdr1 </w:t>
+      </w:r>
+      <w:r>
+        <w:t>and</w:t>
+      </w:r>
+      <w:r>
+        <w:rPr>
+          <w:i/>
+        </w:rPr>
+        <w:t xml:space="preserve"> gch1</w:t>
+      </w:r>
+      <w:r>
+        <w:t xml:space="preserve">. </w:t>
+      </w:r>
+      <w:r>
+        <w:t xml:space="preserve">All </w:t>
+      </w:r>
+      <w:r>
+        <w:t xml:space="preserve">sequence read data have been submitted to the European Nucleotide Archive. All genome variation data are available from a public FTP site hosted by the Wellcome Trust Sanger Institute. Further details of data released are available from </w:t>
       </w:r>
       <w:hyperlink r:id="rId7" w:history="1">
         <w:r>
@@ -402,6 +518,8 @@
       <w:r>
         <w:t xml:space="preserve"> and Dominic Kwiatkowski</w:t>
       </w:r>
+      <w:bookmarkStart w:id="0" w:name="_GoBack"/>
+      <w:bookmarkEnd w:id="0"/>
     </w:p>
     <w:sectPr>
       <w:pgSz w:w="11906" w:h="16838"/>

</xml_diff>